<commit_message>
Added main changes as of 301024
</commit_message>
<xml_diff>
--- a/outputs/tables/h1cell.docx
+++ b/outputs/tables/h1cell.docx
@@ -6790,6 +6790,11 @@
     </w:sectPr>
   </w:body>
 </w:document>
+</file>
+
+<file path=word/comments.xml><?xml version="1.0" encoding="utf-8"?>
+<w:comments xmlns:wpc="http://schemas.microsoft.com/office/word/2010/wordprocessingCanvas" xmlns:mo="http://schemas.microsoft.com/office/mac/office/2008/main" xmlns:mc="http://schemas.openxmlformats.org/markup-compatibility/2006" xmlns:mv="urn:schemas-microsoft-com:mac:vml" xmlns:o="urn:schemas-microsoft-com:office:office" xmlns:r="http://schemas.openxmlformats.org/officeDocument/2006/relationships" xmlns:m="http://schemas.openxmlformats.org/officeDocument/2006/math" xmlns:v="urn:schemas-microsoft-com:vml" xmlns:wp14="http://schemas.microsoft.com/office/word/2010/wordprocessingDrawing" xmlns:wp="http://schemas.openxmlformats.org/drawingml/2006/wordprocessingDrawing" xmlns:w10="urn:schemas-microsoft-com:office:word" xmlns:w="http://schemas.openxmlformats.org/wordprocessingml/2006/main" xmlns:w14="http://schemas.microsoft.com/office/word/2010/wordml" xmlns:wpg="http://schemas.microsoft.com/office/word/2010/wordprocessingGroup" xmlns:wpi="http://schemas.microsoft.com/office/word/2010/wordprocessingInk" xmlns:wne="http://schemas.microsoft.com/office/word/2006/wordml" xmlns:wps="http://schemas.microsoft.com/office/word/2010/wordprocessingShape" mc:Ignorable="w14 wp14">
+</w:comments>
 </file>
 
 <file path=word/footnotes.xml><?xml version="1.0" encoding="utf-8"?>

</xml_diff>